<commit_message>
Ajuste en redacción de requerimiento
Se realizó un ajusto explicando a Juan Diego, sobre la redacción del
requerimiento.
</commit_message>
<xml_diff>
--- a/Documentos/Requerimientos no Funcionales/RQNF02025.docx
+++ b/Documentos/Requerimientos no Funcionales/RQNF02025.docx
@@ -22,7 +22,7 @@
       </w:tblGrid>
       <w:tr>
         <w:trPr>
-          <w:trHeight w:val="323"/>
+          <w:trHeight w:val="740"/>
         </w:trPr>
         <w:tc>
           <w:tcPr>
@@ -55,6 +55,7 @@
           <w:tcPr>
             <w:tcW w:w="10489" w:type="dxa"/>
             <w:shd w:val="clear" w:color="auto" w:fill="auto"/>
+            <w:vAlign w:val="center"/>
           </w:tcPr>
           <w:p>
             <w:pPr>
@@ -74,19 +75,26 @@
                 <w:sz w:val="24"/>
                 <w:szCs w:val="24"/>
               </w:rPr>
-              <w:t>Control de Entrada y Salida de Personal y Bienes(IMPERIUM)</w:t>
-            </w:r>
-          </w:p>
-          <w:p>
-            <w:pPr>
-              <w:pStyle w:val="Encabezado"/>
-              <w:rPr>
-                <w:b/>
-                <w:color w:val="000000" w:themeColor="text1"/>
-                <w:sz w:val="24"/>
-                <w:szCs w:val="24"/>
-              </w:rPr>
-            </w:pPr>
+              <w:t>Control de Entrada y Salida de Personal y Bienes</w:t>
+            </w:r>
+            <w:r>
+              <w:rPr>
+                <w:b/>
+                <w:color w:val="000000" w:themeColor="text1"/>
+                <w:sz w:val="24"/>
+                <w:szCs w:val="24"/>
+              </w:rPr>
+              <w:t xml:space="preserve"> </w:t>
+            </w:r>
+            <w:r>
+              <w:rPr>
+                <w:b/>
+                <w:color w:val="000000" w:themeColor="text1"/>
+                <w:sz w:val="24"/>
+                <w:szCs w:val="24"/>
+              </w:rPr>
+              <w:t>(IMPERIUM)</w:t>
+            </w:r>
           </w:p>
         </w:tc>
       </w:tr>
@@ -286,7 +294,16 @@
           <w:sz w:val="24"/>
           <w:szCs w:val="24"/>
         </w:rPr>
-        <w:t>Juan Diego Ríos  Ballesteros</w:t>
+        <w:t>Juan Diego Ríos</w:t>
+      </w:r>
+      <w:r>
+        <w:rPr>
+          <w:b/>
+          <w:color w:val="000000" w:themeColor="text1"/>
+          <w:sz w:val="24"/>
+          <w:szCs w:val="24"/>
+        </w:rPr>
+        <w:t xml:space="preserve"> Ballesteros</w:t>
       </w:r>
       <w:r>
         <w:rPr>
@@ -337,11 +354,11 @@
         <w:tc>
           <w:tcPr>
             <w:tcW w:w="3369" w:type="dxa"/>
+            <w:vAlign w:val="center"/>
           </w:tcPr>
           <w:p>
             <w:pPr>
               <w:contextualSpacing/>
-              <w:jc w:val="both"/>
               <w:rPr>
                 <w:b/>
                 <w:color w:val="000000" w:themeColor="text1"/>
@@ -363,11 +380,11 @@
         <w:tc>
           <w:tcPr>
             <w:tcW w:w="7229" w:type="dxa"/>
+            <w:vAlign w:val="center"/>
           </w:tcPr>
           <w:p>
             <w:pPr>
               <w:contextualSpacing/>
-              <w:jc w:val="both"/>
               <w:rPr>
                 <w:b/>
                 <w:color w:val="000000" w:themeColor="text1"/>
@@ -407,11 +424,11 @@
         <w:tc>
           <w:tcPr>
             <w:tcW w:w="3114" w:type="dxa"/>
+            <w:vAlign w:val="center"/>
           </w:tcPr>
           <w:p>
             <w:pPr>
               <w:contextualSpacing/>
-              <w:jc w:val="both"/>
               <w:rPr>
                 <w:b/>
                 <w:color w:val="000000" w:themeColor="text1"/>
@@ -441,7 +458,6 @@
           <w:p>
             <w:pPr>
               <w:contextualSpacing/>
-              <w:jc w:val="both"/>
               <w:rPr>
                 <w:b/>
                 <w:color w:val="000000" w:themeColor="text1"/>
@@ -522,7 +538,6 @@
           <w:p>
             <w:pPr>
               <w:contextualSpacing/>
-              <w:jc w:val="both"/>
               <w:rPr>
                 <w:b/>
                 <w:color w:val="000000" w:themeColor="text1"/>
@@ -671,11 +686,11 @@
         <w:tc>
           <w:tcPr>
             <w:tcW w:w="3369" w:type="dxa"/>
+            <w:vAlign w:val="center"/>
           </w:tcPr>
           <w:p>
             <w:pPr>
               <w:contextualSpacing/>
-              <w:jc w:val="both"/>
               <w:rPr>
                 <w:b/>
                 <w:color w:val="000000" w:themeColor="text1"/>
@@ -698,11 +713,11 @@
           <w:tcPr>
             <w:tcW w:w="10343" w:type="dxa"/>
             <w:gridSpan w:val="2"/>
+            <w:vAlign w:val="center"/>
           </w:tcPr>
           <w:p>
             <w:pPr>
               <w:contextualSpacing/>
-              <w:jc w:val="both"/>
             </w:pPr>
             <w:hyperlink r:id="rId8" w:history="1">
               <w:r>
@@ -713,10 +728,17 @@
               </w:r>
             </w:hyperlink>
           </w:p>
+        </w:tc>
+      </w:tr>
+      <w:tr>
+        <w:tc>
+          <w:tcPr>
+            <w:tcW w:w="3369" w:type="dxa"/>
+            <w:vAlign w:val="center"/>
+          </w:tcPr>
           <w:p>
             <w:pPr>
               <w:contextualSpacing/>
-              <w:jc w:val="both"/>
               <w:rPr>
                 <w:b/>
                 <w:color w:val="000000" w:themeColor="text1"/>
@@ -724,6 +746,60 @@
                 <w:szCs w:val="24"/>
               </w:rPr>
             </w:pPr>
+            <w:r>
+              <w:rPr>
+                <w:b/>
+                <w:color w:val="000000" w:themeColor="text1"/>
+                <w:sz w:val="24"/>
+                <w:szCs w:val="24"/>
+              </w:rPr>
+              <w:t>Nombre de</w:t>
+            </w:r>
+            <w:r>
+              <w:rPr>
+                <w:b/>
+                <w:color w:val="000000" w:themeColor="text1"/>
+                <w:sz w:val="24"/>
+                <w:szCs w:val="24"/>
+              </w:rPr>
+              <w:t xml:space="preserve"> caso de uso</w:t>
+            </w:r>
+          </w:p>
+        </w:tc>
+        <w:tc>
+          <w:tcPr>
+            <w:tcW w:w="10343" w:type="dxa"/>
+            <w:gridSpan w:val="2"/>
+            <w:vAlign w:val="center"/>
+          </w:tcPr>
+          <w:p>
+            <w:pPr>
+              <w:contextualSpacing/>
+              <w:rPr>
+                <w:b/>
+                <w:color w:val="000000" w:themeColor="text1"/>
+                <w:sz w:val="24"/>
+                <w:szCs w:val="24"/>
+              </w:rPr>
+            </w:pPr>
+            <w:r>
+              <w:rPr>
+                <w:b/>
+                <w:color w:val="000000" w:themeColor="text1"/>
+                <w:sz w:val="24"/>
+                <w:szCs w:val="24"/>
+              </w:rPr>
+              <w:t>Registro de</w:t>
+            </w:r>
+            <w:r>
+              <w:rPr>
+                <w:b/>
+                <w:color w:val="000000" w:themeColor="text1"/>
+                <w:sz w:val="24"/>
+                <w:szCs w:val="24"/>
+              </w:rPr>
+              <w:t xml:space="preserve"> Personal</w:t>
+            </w:r>
           </w:p>
         </w:tc>
       </w:tr>
@@ -731,11 +807,11 @@
         <w:tc>
           <w:tcPr>
             <w:tcW w:w="3369" w:type="dxa"/>
+            <w:vAlign w:val="center"/>
           </w:tcPr>
           <w:p>
             <w:pPr>
               <w:contextualSpacing/>
-              <w:jc w:val="both"/>
               <w:rPr>
                 <w:b/>
                 <w:color w:val="000000" w:themeColor="text1"/>
@@ -750,16 +826,25 @@
                 <w:sz w:val="24"/>
                 <w:szCs w:val="24"/>
               </w:rPr>
-              <w:t>Nombre de</w:t>
-            </w:r>
-            <w:r>
-              <w:rPr>
-                <w:b/>
-                <w:color w:val="000000" w:themeColor="text1"/>
-                <w:sz w:val="24"/>
-                <w:szCs w:val="24"/>
-              </w:rPr>
-              <w:t xml:space="preserve"> caso de uso</w:t>
+              <w:t xml:space="preserve">Descripción </w:t>
+            </w:r>
+            <w:r>
+              <w:rPr>
+                <w:b/>
+                <w:color w:val="000000" w:themeColor="text1"/>
+                <w:sz w:val="24"/>
+                <w:szCs w:val="24"/>
+              </w:rPr>
+              <w:t>general</w:t>
+            </w:r>
+            <w:r>
+              <w:rPr>
+                <w:b/>
+                <w:color w:val="000000" w:themeColor="text1"/>
+                <w:sz w:val="24"/>
+                <w:szCs w:val="24"/>
+              </w:rPr>
+              <w:t xml:space="preserve"> del Cambio</w:t>
             </w:r>
           </w:p>
         </w:tc>
@@ -767,11 +852,11 @@
           <w:tcPr>
             <w:tcW w:w="10343" w:type="dxa"/>
             <w:gridSpan w:val="2"/>
+            <w:vAlign w:val="center"/>
           </w:tcPr>
           <w:p>
             <w:pPr>
               <w:contextualSpacing/>
-              <w:jc w:val="both"/>
               <w:rPr>
                 <w:b/>
                 <w:color w:val="000000" w:themeColor="text1"/>
@@ -786,16 +871,7 @@
                 <w:sz w:val="24"/>
                 <w:szCs w:val="24"/>
               </w:rPr>
-              <w:t>Registro de</w:t>
-            </w:r>
-            <w:r>
-              <w:rPr>
-                <w:b/>
-                <w:color w:val="000000" w:themeColor="text1"/>
-                <w:sz w:val="24"/>
-                <w:szCs w:val="24"/>
-              </w:rPr>
-              <w:t xml:space="preserve"> Personal</w:t>
+              <w:t>No aplica</w:t>
             </w:r>
           </w:p>
         </w:tc>
@@ -804,11 +880,11 @@
         <w:tc>
           <w:tcPr>
             <w:tcW w:w="3369" w:type="dxa"/>
+            <w:vAlign w:val="center"/>
           </w:tcPr>
           <w:p>
             <w:pPr>
               <w:contextualSpacing/>
-              <w:jc w:val="both"/>
               <w:rPr>
                 <w:b/>
                 <w:color w:val="000000" w:themeColor="text1"/>
@@ -823,25 +899,7 @@
                 <w:sz w:val="24"/>
                 <w:szCs w:val="24"/>
               </w:rPr>
-              <w:t xml:space="preserve">Descripción </w:t>
-            </w:r>
-            <w:r>
-              <w:rPr>
-                <w:b/>
-                <w:color w:val="000000" w:themeColor="text1"/>
-                <w:sz w:val="24"/>
-                <w:szCs w:val="24"/>
-              </w:rPr>
-              <w:t>general</w:t>
-            </w:r>
-            <w:r>
-              <w:rPr>
-                <w:b/>
-                <w:color w:val="000000" w:themeColor="text1"/>
-                <w:sz w:val="24"/>
-                <w:szCs w:val="24"/>
-              </w:rPr>
-              <w:t xml:space="preserve"> del Cambio</w:t>
+              <w:t>Historia Básica</w:t>
             </w:r>
           </w:p>
         </w:tc>
@@ -849,11 +907,11 @@
           <w:tcPr>
             <w:tcW w:w="10343" w:type="dxa"/>
             <w:gridSpan w:val="2"/>
+            <w:vAlign w:val="center"/>
           </w:tcPr>
           <w:p>
             <w:pPr>
               <w:contextualSpacing/>
-              <w:jc w:val="both"/>
               <w:rPr>
                 <w:b/>
                 <w:color w:val="000000" w:themeColor="text1"/>
@@ -861,6 +919,114 @@
                 <w:szCs w:val="24"/>
               </w:rPr>
             </w:pPr>
+            <w:r>
+              <w:rPr>
+                <w:b/>
+                <w:color w:val="000000" w:themeColor="text1"/>
+                <w:sz w:val="24"/>
+                <w:szCs w:val="24"/>
+              </w:rPr>
+              <w:t>Validar q</w:t>
+            </w:r>
+            <w:r>
+              <w:rPr>
+                <w:b/>
+                <w:color w:val="000000" w:themeColor="text1"/>
+                <w:sz w:val="24"/>
+                <w:szCs w:val="24"/>
+              </w:rPr>
+              <w:t xml:space="preserve">ue </w:t>
+            </w:r>
+            <w:r>
+              <w:rPr>
+                <w:b/>
+                <w:color w:val="000000" w:themeColor="text1"/>
+                <w:sz w:val="24"/>
+                <w:szCs w:val="24"/>
+              </w:rPr>
+              <w:t>la Cedula</w:t>
+            </w:r>
+            <w:r>
+              <w:rPr>
+                <w:b/>
+                <w:color w:val="000000" w:themeColor="text1"/>
+                <w:sz w:val="24"/>
+                <w:szCs w:val="24"/>
+              </w:rPr>
+              <w:t xml:space="preserve"> </w:t>
+            </w:r>
+            <w:r>
+              <w:rPr>
+                <w:b/>
+                <w:color w:val="000000" w:themeColor="text1"/>
+                <w:sz w:val="24"/>
+                <w:szCs w:val="24"/>
+              </w:rPr>
+              <w:t xml:space="preserve">tenga un </w:t>
+            </w:r>
+            <w:r>
+              <w:rPr>
+                <w:b/>
+                <w:color w:val="000000" w:themeColor="text1"/>
+                <w:sz w:val="24"/>
+                <w:szCs w:val="24"/>
+              </w:rPr>
+              <w:t xml:space="preserve">máximo de </w:t>
+            </w:r>
+            <w:r>
+              <w:rPr>
+                <w:b/>
+                <w:color w:val="000000" w:themeColor="text1"/>
+                <w:sz w:val="24"/>
+                <w:szCs w:val="24"/>
+              </w:rPr>
+              <w:t>20</w:t>
+            </w:r>
+            <w:r>
+              <w:rPr>
+                <w:b/>
+                <w:color w:val="000000" w:themeColor="text1"/>
+                <w:sz w:val="24"/>
+                <w:szCs w:val="24"/>
+              </w:rPr>
+              <w:t xml:space="preserve"> </w:t>
+            </w:r>
+            <w:r>
+              <w:rPr>
+                <w:b/>
+                <w:color w:val="000000" w:themeColor="text1"/>
+                <w:sz w:val="24"/>
+                <w:szCs w:val="24"/>
+              </w:rPr>
+              <w:t>caracteres</w:t>
+            </w:r>
+            <w:r>
+              <w:rPr>
+                <w:b/>
+                <w:color w:val="000000" w:themeColor="text1"/>
+                <w:sz w:val="24"/>
+                <w:szCs w:val="24"/>
+              </w:rPr>
+              <w:t>,</w:t>
+            </w:r>
+            <w:r>
+              <w:rPr>
+                <w:b/>
+                <w:color w:val="000000" w:themeColor="text1"/>
+                <w:sz w:val="24"/>
+                <w:szCs w:val="24"/>
+              </w:rPr>
+              <w:t xml:space="preserve"> solo permita números</w:t>
+            </w:r>
+            <w:r>
+              <w:rPr>
+                <w:b/>
+                <w:color w:val="000000" w:themeColor="text1"/>
+                <w:sz w:val="24"/>
+                <w:szCs w:val="24"/>
+              </w:rPr>
+              <w:t xml:space="preserve"> y no este vacío</w:t>
+            </w:r>
           </w:p>
         </w:tc>
       </w:tr>
@@ -868,11 +1034,11 @@
         <w:tc>
           <w:tcPr>
             <w:tcW w:w="3369" w:type="dxa"/>
+            <w:vAlign w:val="center"/>
           </w:tcPr>
           <w:p>
             <w:pPr>
               <w:contextualSpacing/>
-              <w:jc w:val="both"/>
               <w:rPr>
                 <w:b/>
                 <w:color w:val="000000" w:themeColor="text1"/>
@@ -887,7 +1053,16 @@
                 <w:sz w:val="24"/>
                 <w:szCs w:val="24"/>
               </w:rPr>
-              <w:t>Historia Básica</w:t>
+              <w:t>Criterios de Aceptación</w:t>
+            </w:r>
+            <w:r>
+              <w:rPr>
+                <w:b/>
+                <w:color w:val="000000" w:themeColor="text1"/>
+                <w:sz w:val="24"/>
+                <w:szCs w:val="24"/>
+              </w:rPr>
+              <w:t xml:space="preserve"> [según descripción del ajuste – Documento de Alcance]</w:t>
             </w:r>
           </w:p>
         </w:tc>
@@ -895,11 +1070,11 @@
           <w:tcPr>
             <w:tcW w:w="10343" w:type="dxa"/>
             <w:gridSpan w:val="2"/>
+            <w:vAlign w:val="center"/>
           </w:tcPr>
           <w:p>
             <w:pPr>
               <w:contextualSpacing/>
-              <w:jc w:val="both"/>
               <w:rPr>
                 <w:b/>
                 <w:color w:val="000000" w:themeColor="text1"/>
@@ -914,25 +1089,70 @@
                 <w:sz w:val="24"/>
                 <w:szCs w:val="24"/>
               </w:rPr>
-              <w:t>Validar q</w:t>
-            </w:r>
-            <w:r>
-              <w:rPr>
-                <w:b/>
-                <w:color w:val="000000" w:themeColor="text1"/>
-                <w:sz w:val="24"/>
-                <w:szCs w:val="24"/>
-              </w:rPr>
-              <w:t xml:space="preserve">ue </w:t>
-            </w:r>
-            <w:r>
-              <w:rPr>
-                <w:b/>
-                <w:color w:val="000000" w:themeColor="text1"/>
-                <w:sz w:val="24"/>
-                <w:szCs w:val="24"/>
-              </w:rPr>
-              <w:t>la Cedula</w:t>
+              <w:t>L</w:t>
+            </w:r>
+            <w:r>
+              <w:rPr>
+                <w:b/>
+                <w:color w:val="000000" w:themeColor="text1"/>
+                <w:sz w:val="24"/>
+                <w:szCs w:val="24"/>
+              </w:rPr>
+              <w:t xml:space="preserve">a </w:t>
+            </w:r>
+            <w:r>
+              <w:rPr>
+                <w:b/>
+                <w:color w:val="000000" w:themeColor="text1"/>
+                <w:sz w:val="24"/>
+                <w:szCs w:val="24"/>
+              </w:rPr>
+              <w:t>cedula</w:t>
+            </w:r>
+            <w:r>
+              <w:rPr>
+                <w:b/>
+                <w:color w:val="000000" w:themeColor="text1"/>
+                <w:sz w:val="24"/>
+                <w:szCs w:val="24"/>
+              </w:rPr>
+              <w:t xml:space="preserve"> ingresada </w:t>
+            </w:r>
+            <w:r>
+              <w:rPr>
+                <w:b/>
+                <w:color w:val="000000" w:themeColor="text1"/>
+                <w:sz w:val="24"/>
+                <w:szCs w:val="24"/>
+              </w:rPr>
+              <w:t xml:space="preserve">debe de tener </w:t>
+            </w:r>
+            <w:r>
+              <w:rPr>
+                <w:b/>
+                <w:color w:val="000000" w:themeColor="text1"/>
+                <w:sz w:val="24"/>
+                <w:szCs w:val="24"/>
+              </w:rPr>
+              <w:t>el rango de caracteres establecidos</w:t>
+            </w:r>
+            <w:r>
+              <w:rPr>
+                <w:b/>
+                <w:color w:val="000000" w:themeColor="text1"/>
+                <w:sz w:val="24"/>
+                <w:szCs w:val="24"/>
+              </w:rPr>
+              <w:t xml:space="preserve"> (máximo 20 caracteres)</w:t>
+            </w:r>
+            <w:r>
+              <w:rPr>
+                <w:b/>
+                <w:color w:val="000000" w:themeColor="text1"/>
+                <w:sz w:val="24"/>
+                <w:szCs w:val="24"/>
+              </w:rPr>
+              <w:t>.</w:t>
             </w:r>
             <w:r>
               <w:rPr>
@@ -950,191 +1170,26 @@
                 <w:sz w:val="24"/>
                 <w:szCs w:val="24"/>
               </w:rPr>
-              <w:t xml:space="preserve">tenga un </w:t>
-            </w:r>
-            <w:r>
-              <w:rPr>
-                <w:b/>
-                <w:color w:val="000000" w:themeColor="text1"/>
-                <w:sz w:val="24"/>
-                <w:szCs w:val="24"/>
-              </w:rPr>
-              <w:t xml:space="preserve">máximo de </w:t>
-            </w:r>
-            <w:r>
-              <w:rPr>
-                <w:b/>
-                <w:color w:val="000000" w:themeColor="text1"/>
-                <w:sz w:val="24"/>
-                <w:szCs w:val="24"/>
-              </w:rPr>
-              <w:t>20</w:t>
-            </w:r>
-            <w:r>
-              <w:rPr>
-                <w:b/>
-                <w:color w:val="000000" w:themeColor="text1"/>
-                <w:sz w:val="24"/>
-                <w:szCs w:val="24"/>
-              </w:rPr>
-              <w:t xml:space="preserve"> </w:t>
-            </w:r>
-            <w:r>
-              <w:rPr>
-                <w:b/>
-                <w:color w:val="000000" w:themeColor="text1"/>
-                <w:sz w:val="24"/>
-                <w:szCs w:val="24"/>
-              </w:rPr>
-              <w:t>caracteres</w:t>
-            </w:r>
-            <w:r>
-              <w:rPr>
-                <w:b/>
-                <w:color w:val="000000" w:themeColor="text1"/>
-                <w:sz w:val="24"/>
-                <w:szCs w:val="24"/>
-              </w:rPr>
-              <w:t>,</w:t>
-            </w:r>
-            <w:r>
-              <w:rPr>
-                <w:b/>
-                <w:color w:val="000000" w:themeColor="text1"/>
-                <w:sz w:val="24"/>
-                <w:szCs w:val="24"/>
-              </w:rPr>
-              <w:t xml:space="preserve"> solo permita números</w:t>
-            </w:r>
-            <w:r>
-              <w:rPr>
-                <w:b/>
-                <w:color w:val="000000" w:themeColor="text1"/>
-                <w:sz w:val="24"/>
-                <w:szCs w:val="24"/>
-              </w:rPr>
-              <w:t xml:space="preserve"> y no este vacío</w:t>
-            </w:r>
-          </w:p>
-        </w:tc>
-      </w:tr>
-      <w:tr>
-        <w:tc>
-          <w:tcPr>
-            <w:tcW w:w="3369" w:type="dxa"/>
-          </w:tcPr>
-          <w:p>
-            <w:pPr>
-              <w:contextualSpacing/>
-              <w:jc w:val="both"/>
-              <w:rPr>
-                <w:b/>
-                <w:color w:val="000000" w:themeColor="text1"/>
-                <w:sz w:val="24"/>
-                <w:szCs w:val="24"/>
-              </w:rPr>
-            </w:pPr>
-            <w:r>
-              <w:rPr>
-                <w:b/>
-                <w:color w:val="000000" w:themeColor="text1"/>
-                <w:sz w:val="24"/>
-                <w:szCs w:val="24"/>
-              </w:rPr>
-              <w:t>Criterios de Aceptación</w:t>
-            </w:r>
-            <w:r>
-              <w:rPr>
-                <w:b/>
-                <w:color w:val="000000" w:themeColor="text1"/>
-                <w:sz w:val="24"/>
-                <w:szCs w:val="24"/>
-              </w:rPr>
-              <w:t xml:space="preserve"> [según descripción del ajuste – Documento de Alcance]</w:t>
-            </w:r>
-          </w:p>
-        </w:tc>
-        <w:tc>
-          <w:tcPr>
-            <w:tcW w:w="10343" w:type="dxa"/>
-            <w:gridSpan w:val="2"/>
-          </w:tcPr>
-          <w:p>
-            <w:pPr>
-              <w:contextualSpacing/>
-              <w:jc w:val="both"/>
-              <w:rPr>
-                <w:b/>
-                <w:color w:val="000000" w:themeColor="text1"/>
-                <w:sz w:val="24"/>
-                <w:szCs w:val="24"/>
-              </w:rPr>
-            </w:pPr>
-            <w:r>
-              <w:rPr>
-                <w:b/>
-                <w:color w:val="000000" w:themeColor="text1"/>
-                <w:sz w:val="24"/>
-                <w:szCs w:val="24"/>
-              </w:rPr>
-              <w:t xml:space="preserve">Que </w:t>
-            </w:r>
-            <w:r>
-              <w:rPr>
-                <w:b/>
-                <w:color w:val="000000" w:themeColor="text1"/>
-                <w:sz w:val="24"/>
-                <w:szCs w:val="24"/>
-              </w:rPr>
-              <w:t xml:space="preserve">la </w:t>
-            </w:r>
-            <w:r>
-              <w:rPr>
-                <w:b/>
-                <w:color w:val="000000" w:themeColor="text1"/>
-                <w:sz w:val="24"/>
-                <w:szCs w:val="24"/>
-              </w:rPr>
-              <w:t>cedula</w:t>
-            </w:r>
-            <w:r>
-              <w:rPr>
-                <w:b/>
-                <w:color w:val="000000" w:themeColor="text1"/>
-                <w:sz w:val="24"/>
-                <w:szCs w:val="24"/>
-              </w:rPr>
-              <w:t xml:space="preserve"> ingresada tenga el rango de caracteres establecidos</w:t>
-            </w:r>
-            <w:r>
-              <w:rPr>
-                <w:b/>
-                <w:color w:val="000000" w:themeColor="text1"/>
-                <w:sz w:val="24"/>
-                <w:szCs w:val="24"/>
-              </w:rPr>
-              <w:t>,</w:t>
-            </w:r>
-            <w:r>
-              <w:rPr>
-                <w:b/>
-                <w:color w:val="000000" w:themeColor="text1"/>
-                <w:sz w:val="24"/>
-                <w:szCs w:val="24"/>
-              </w:rPr>
-              <w:t xml:space="preserve"> permita solo números</w:t>
-            </w:r>
-            <w:r>
-              <w:rPr>
-                <w:b/>
-                <w:color w:val="000000" w:themeColor="text1"/>
-                <w:sz w:val="24"/>
-                <w:szCs w:val="24"/>
-              </w:rPr>
-              <w:t xml:space="preserve"> y no este vacio</w:t>
-            </w:r>
-            <w:bookmarkStart w:id="0" w:name="_GoBack"/>
-            <w:bookmarkEnd w:id="0"/>
+              <w:t>Permite</w:t>
+            </w:r>
+            <w:r>
+              <w:rPr>
+                <w:b/>
+                <w:color w:val="000000" w:themeColor="text1"/>
+                <w:sz w:val="24"/>
+                <w:szCs w:val="24"/>
+              </w:rPr>
+              <w:t xml:space="preserve"> solo números</w:t>
+            </w:r>
+            <w:r>
+              <w:rPr>
+                <w:b/>
+                <w:color w:val="000000" w:themeColor="text1"/>
+                <w:sz w:val="24"/>
+                <w:szCs w:val="24"/>
+              </w:rPr>
+              <w:t xml:space="preserve"> y el campo no debe de estar vacío.</w:t>
+            </w:r>
           </w:p>
         </w:tc>
       </w:tr>
@@ -1667,6 +1722,116 @@
               </w:rPr>
               <w:t>Juan Diego Ríos Ballesteros</w:t>
             </w:r>
+          </w:p>
+        </w:tc>
+      </w:tr>
+      <w:tr>
+        <w:tc>
+          <w:tcPr>
+            <w:tcW w:w="1480" w:type="dxa"/>
+            <w:vAlign w:val="center"/>
+          </w:tcPr>
+          <w:p>
+            <w:pPr>
+              <w:contextualSpacing/>
+              <w:jc w:val="center"/>
+              <w:rPr>
+                <w:b/>
+                <w:color w:val="000000" w:themeColor="text1"/>
+                <w:sz w:val="24"/>
+                <w:szCs w:val="24"/>
+              </w:rPr>
+            </w:pPr>
+            <w:r>
+              <w:rPr>
+                <w:b/>
+                <w:color w:val="000000" w:themeColor="text1"/>
+                <w:sz w:val="24"/>
+                <w:szCs w:val="24"/>
+              </w:rPr>
+              <w:t>1.1</w:t>
+            </w:r>
+          </w:p>
+        </w:tc>
+        <w:tc>
+          <w:tcPr>
+            <w:tcW w:w="3164" w:type="dxa"/>
+            <w:vAlign w:val="center"/>
+          </w:tcPr>
+          <w:p>
+            <w:pPr>
+              <w:contextualSpacing/>
+              <w:jc w:val="center"/>
+              <w:rPr>
+                <w:b/>
+                <w:color w:val="000000" w:themeColor="text1"/>
+                <w:sz w:val="24"/>
+                <w:szCs w:val="24"/>
+              </w:rPr>
+            </w:pPr>
+            <w:r>
+              <w:rPr>
+                <w:b/>
+                <w:color w:val="000000" w:themeColor="text1"/>
+                <w:sz w:val="24"/>
+                <w:szCs w:val="24"/>
+              </w:rPr>
+              <w:t>Abril, 17 del 2017</w:t>
+            </w:r>
+          </w:p>
+        </w:tc>
+        <w:tc>
+          <w:tcPr>
+            <w:tcW w:w="5670" w:type="dxa"/>
+          </w:tcPr>
+          <w:p>
+            <w:pPr>
+              <w:contextualSpacing/>
+              <w:jc w:val="both"/>
+              <w:rPr>
+                <w:b/>
+                <w:color w:val="000000" w:themeColor="text1"/>
+                <w:sz w:val="24"/>
+                <w:szCs w:val="24"/>
+              </w:rPr>
+            </w:pPr>
+            <w:r>
+              <w:rPr>
+                <w:b/>
+                <w:color w:val="000000" w:themeColor="text1"/>
+                <w:sz w:val="24"/>
+                <w:szCs w:val="24"/>
+              </w:rPr>
+              <w:t>Ajuste en la redacción de la historia básica y criterios de aceptación</w:t>
+            </w:r>
+          </w:p>
+        </w:tc>
+        <w:tc>
+          <w:tcPr>
+            <w:tcW w:w="3402" w:type="dxa"/>
+            <w:vAlign w:val="center"/>
+          </w:tcPr>
+          <w:p>
+            <w:pPr>
+              <w:contextualSpacing/>
+              <w:rPr>
+                <w:b/>
+                <w:color w:val="000000" w:themeColor="text1"/>
+                <w:sz w:val="24"/>
+                <w:szCs w:val="24"/>
+              </w:rPr>
+            </w:pPr>
+            <w:r>
+              <w:rPr>
+                <w:b/>
+                <w:color w:val="000000" w:themeColor="text1"/>
+                <w:sz w:val="24"/>
+                <w:szCs w:val="24"/>
+              </w:rPr>
+              <w:t>Julian Andrés Lasso Figueroa</w:t>
+            </w:r>
+            <w:bookmarkStart w:id="0" w:name="_GoBack"/>
+            <w:bookmarkEnd w:id="0"/>
           </w:p>
         </w:tc>
       </w:tr>
@@ -1783,7 +1948,7 @@
         <w:sz w:val="16"/>
         <w:lang w:val="es-ES"/>
       </w:rPr>
-      <w:t>2</w:t>
+      <w:t>1</w:t>
     </w:r>
     <w:r>
       <w:rPr>
@@ -2049,7 +2214,7 @@
 
 <file path=word/numbering.xml><?xml version="1.0" encoding="utf-8"?>
 <w:numbering xmlns:wpc="http://schemas.microsoft.com/office/word/2010/wordprocessingCanvas" xmlns:mc="http://schemas.openxmlformats.org/markup-compatibility/2006" xmlns:o="urn:schemas-microsoft-com:office:office" xmlns:r="http://schemas.openxmlformats.org/officeDocument/2006/relationships" xmlns:m="http://schemas.openxmlformats.org/officeDocument/2006/math" xmlns:v="urn:schemas-microsoft-com:vml" xmlns:wp14="http://schemas.microsoft.com/office/word/2010/wordprocessingDrawing" xmlns:wp="http://schemas.openxmlformats.org/drawingml/2006/wordprocessingDrawing" xmlns:w10="urn:schemas-microsoft-com:office:word" xmlns:w="http://schemas.openxmlformats.org/wordprocessingml/2006/main" xmlns:w14="http://schemas.microsoft.com/office/word/2010/wordml" xmlns:w15="http://schemas.microsoft.com/office/word/2012/wordml" xmlns:wpg="http://schemas.microsoft.com/office/word/2010/wordprocessingGroup" xmlns:wpi="http://schemas.microsoft.com/office/word/2010/wordprocessingInk" xmlns:wne="http://schemas.microsoft.com/office/word/2006/wordml" xmlns:wps="http://schemas.microsoft.com/office/word/2010/wordprocessingShape" mc:Ignorable="w14 w15 wp14">
-  <w:abstractNum w:abstractNumId="0">
+  <w:abstractNum w:abstractNumId="0" w15:restartNumberingAfterBreak="0">
     <w:nsid w:val="011358F3"/>
     <w:multiLevelType w:val="multilevel"/>
     <w:tmpl w:val="240A001F"/>
@@ -2135,7 +2300,7 @@
       </w:pPr>
     </w:lvl>
   </w:abstractNum>
-  <w:abstractNum w:abstractNumId="1">
+  <w:abstractNum w:abstractNumId="1" w15:restartNumberingAfterBreak="0">
     <w:nsid w:val="127970E9"/>
     <w:multiLevelType w:val="hybridMultilevel"/>
     <w:tmpl w:val="A90EFC5A"/>
@@ -2224,7 +2389,7 @@
       </w:pPr>
     </w:lvl>
   </w:abstractNum>
-  <w:abstractNum w:abstractNumId="2">
+  <w:abstractNum w:abstractNumId="2" w15:restartNumberingAfterBreak="0">
     <w:nsid w:val="28725270"/>
     <w:multiLevelType w:val="multilevel"/>
     <w:tmpl w:val="240A001F"/>
@@ -2310,7 +2475,7 @@
       </w:pPr>
     </w:lvl>
   </w:abstractNum>
-  <w:abstractNum w:abstractNumId="3">
+  <w:abstractNum w:abstractNumId="3" w15:restartNumberingAfterBreak="0">
     <w:nsid w:val="420C1A2E"/>
     <w:multiLevelType w:val="multilevel"/>
     <w:tmpl w:val="240A001F"/>
@@ -2396,7 +2561,7 @@
       </w:pPr>
     </w:lvl>
   </w:abstractNum>
-  <w:abstractNum w:abstractNumId="4">
+  <w:abstractNum w:abstractNumId="4" w15:restartNumberingAfterBreak="0">
     <w:nsid w:val="5FA622E4"/>
     <w:multiLevelType w:val="hybridMultilevel"/>
     <w:tmpl w:val="4252C00A"/>
@@ -2509,7 +2674,7 @@
       </w:rPr>
     </w:lvl>
   </w:abstractNum>
-  <w:abstractNum w:abstractNumId="5">
+  <w:abstractNum w:abstractNumId="5" w15:restartNumberingAfterBreak="0">
     <w:nsid w:val="77240377"/>
     <w:multiLevelType w:val="hybridMultilevel"/>
     <w:tmpl w:val="ED6017A0"/>
@@ -3167,7 +3332,6 @@
       <w:spacing w:after="0"/>
     </w:pPr>
     <w:tblPr>
-      <w:tblInd w:w="0" w:type="dxa"/>
       <w:tblBorders>
         <w:top w:val="single" w:sz="4" w:space="0" w:color="auto"/>
         <w:left w:val="single" w:sz="4" w:space="0" w:color="auto"/>
@@ -3176,12 +3340,6 @@
         <w:insideH w:val="single" w:sz="4" w:space="0" w:color="auto"/>
         <w:insideV w:val="single" w:sz="4" w:space="0" w:color="auto"/>
       </w:tblBorders>
-      <w:tblCellMar>
-        <w:top w:w="0" w:type="dxa"/>
-        <w:left w:w="108" w:type="dxa"/>
-        <w:bottom w:w="0" w:type="dxa"/>
-        <w:right w:w="108" w:type="dxa"/>
-      </w:tblCellMar>
     </w:tblPr>
   </w:style>
   <w:style w:type="paragraph" w:styleId="Textodeglobo">
@@ -3596,7 +3754,7 @@
 </file>
 
 <file path=customXml/itemProps1.xml><?xml version="1.0" encoding="utf-8"?>
-<ds:datastoreItem xmlns:ds="http://schemas.openxmlformats.org/officeDocument/2006/customXml" ds:itemID="{46E95829-2D42-4DFC-BA85-42A13617338F}">
+<ds:datastoreItem xmlns:ds="http://schemas.openxmlformats.org/officeDocument/2006/customXml" ds:itemID="{7CD3C738-8FAF-4109-A369-6E63CB997DCA}">
   <ds:schemaRefs>
     <ds:schemaRef ds:uri="http://schemas.openxmlformats.org/officeDocument/2006/bibliography"/>
   </ds:schemaRefs>

</xml_diff>